<commit_message>
Descriptive benchmarking, first steps
</commit_message>
<xml_diff>
--- a/drafts/CRideas_PaperStructure.docx
+++ b/drafts/CRideas_PaperStructure.docx
@@ -10,6 +10,7 @@
           <w:b/>
           <w:bCs/>
           <w:color w:val="auto"/>
+          <w:lang w:val="en-GB"/>
         </w:rPr>
       </w:pPr>
       <w:r>
@@ -18,37 +19,19 @@
           <w:b/>
           <w:bCs/>
           <w:color w:val="auto"/>
-        </w:rPr>
-        <w:t>1.</w:t>
-      </w:r>
-      <w:r>
-        <w:rPr>
-          <w:rFonts w:ascii="Garamond" w:hAnsi="Garamond"/>
-          <w:b/>
-          <w:bCs/>
-          <w:color w:val="auto"/>
-        </w:rPr>
-        <w:t xml:space="preserve"> </w:t>
-      </w:r>
-      <w:proofErr w:type="spellStart"/>
-      <w:r>
-        <w:rPr>
-          <w:rFonts w:ascii="Garamond" w:hAnsi="Garamond"/>
-          <w:b/>
-          <w:bCs/>
-          <w:color w:val="auto"/>
-        </w:rPr>
-        <w:t>Introduction</w:t>
-      </w:r>
-      <w:proofErr w:type="spellEnd"/>
-    </w:p>
-    <w:p>
-      <w:pPr>
-        <w:spacing w:before="120" w:after="120" w:line="360" w:lineRule="auto"/>
-        <w:rPr>
-          <w:rFonts w:ascii="Garamond" w:hAnsi="Garamond"/>
-          <w:sz w:val="24"/>
-          <w:szCs w:val="24"/>
+          <w:lang w:val="en-GB"/>
+        </w:rPr>
+        <w:t>1. Introduction</w:t>
+      </w:r>
+    </w:p>
+    <w:p>
+      <w:pPr>
+        <w:spacing w:before="120" w:after="120" w:line="360" w:lineRule="auto"/>
+        <w:rPr>
+          <w:rFonts w:ascii="Garamond" w:hAnsi="Garamond"/>
+          <w:sz w:val="24"/>
+          <w:szCs w:val="24"/>
+          <w:lang w:val="en-GB"/>
         </w:rPr>
       </w:pPr>
     </w:p>
@@ -432,27 +415,7 @@
           <w:szCs w:val="24"/>
           <w:lang w:val="en-GB"/>
         </w:rPr>
-        <w:t xml:space="preserve">To tackle this question, this paper present s a thick quantitative </w:t>
-      </w:r>
-      <w:proofErr w:type="spellStart"/>
-      <w:r>
-        <w:rPr>
-          <w:rFonts w:ascii="Garamond" w:hAnsi="Garamond"/>
-          <w:sz w:val="24"/>
-          <w:szCs w:val="24"/>
-          <w:lang w:val="en-GB"/>
-        </w:rPr>
-        <w:t>desricption</w:t>
-      </w:r>
-      <w:proofErr w:type="spellEnd"/>
-      <w:r>
-        <w:rPr>
-          <w:rFonts w:ascii="Garamond" w:hAnsi="Garamond"/>
-          <w:sz w:val="24"/>
-          <w:szCs w:val="24"/>
-          <w:lang w:val="en-GB"/>
-        </w:rPr>
-        <w:t xml:space="preserve"> of the behaviour of supranational actors on Twitter, based on the more than 1 million tweets from 115 supranational accounts (institutional and personal) in the period XXX.</w:t>
+        <w:t>To tackle this question, this paper present s a thick quantitative desricption of the behaviour of supranational actors on Twitter, based on the more than 1 million tweets from 115 supranational accounts (institutional and personal) in the period XXX.</w:t>
       </w:r>
     </w:p>
     <w:p>
@@ -706,19 +669,8 @@
           <w:szCs w:val="24"/>
           <w:lang w:val="en-GB"/>
         </w:rPr>
-        <w:t xml:space="preserve">Exploit interactive potential of the medium: mentions, hashtags, </w:t>
-      </w:r>
-      <w:proofErr w:type="spellStart"/>
-      <w:r>
-        <w:rPr>
-          <w:rFonts w:ascii="Garamond" w:hAnsi="Garamond"/>
-          <w:sz w:val="24"/>
-          <w:szCs w:val="24"/>
-          <w:lang w:val="en-GB"/>
-        </w:rPr>
-        <w:t>urls</w:t>
-      </w:r>
-      <w:proofErr w:type="spellEnd"/>
+        <w:t>Exploit interactive potential of the medium: mentions, hashtags, urls</w:t>
+      </w:r>
     </w:p>
     <w:p>
       <w:pPr>
@@ -797,25 +749,14 @@
           <w:lang w:val="en-GB"/>
         </w:rPr>
       </w:pPr>
-      <w:proofErr w:type="spellStart"/>
-      <w:r>
-        <w:rPr>
-          <w:rFonts w:ascii="Garamond" w:hAnsi="Garamond"/>
-          <w:sz w:val="24"/>
-          <w:szCs w:val="24"/>
-          <w:lang w:val="en-GB"/>
-        </w:rPr>
-        <w:t>Favorite</w:t>
-      </w:r>
-      <w:proofErr w:type="spellEnd"/>
-      <w:r>
-        <w:rPr>
-          <w:rFonts w:ascii="Garamond" w:hAnsi="Garamond"/>
-          <w:sz w:val="24"/>
-          <w:szCs w:val="24"/>
-          <w:lang w:val="en-GB"/>
-        </w:rPr>
-        <w:t xml:space="preserve"> counts: Expression of favourable opinion</w:t>
+      <w:r>
+        <w:rPr>
+          <w:rFonts w:ascii="Garamond" w:hAnsi="Garamond"/>
+          <w:sz w:val="24"/>
+          <w:szCs w:val="24"/>
+          <w:lang w:val="en-GB"/>
+        </w:rPr>
+        <w:t>Favorite counts: Expression of favourable opinion</w:t>
       </w:r>
     </w:p>
     <w:p>
@@ -840,47 +781,7 @@
           <w:szCs w:val="24"/>
           <w:lang w:val="en-GB"/>
         </w:rPr>
-        <w:t xml:space="preserve">Retweets: </w:t>
-      </w:r>
-      <w:proofErr w:type="spellStart"/>
-      <w:r>
-        <w:rPr>
-          <w:rFonts w:ascii="Garamond" w:hAnsi="Garamond"/>
-          <w:sz w:val="24"/>
-          <w:szCs w:val="24"/>
-          <w:lang w:val="en-GB"/>
-        </w:rPr>
-        <w:t>Relavance</w:t>
-      </w:r>
-      <w:proofErr w:type="spellEnd"/>
-      <w:r>
-        <w:rPr>
-          <w:rFonts w:ascii="Garamond" w:hAnsi="Garamond"/>
-          <w:sz w:val="24"/>
-          <w:szCs w:val="24"/>
-          <w:lang w:val="en-GB"/>
-        </w:rPr>
-        <w:t xml:space="preserve"> (</w:t>
-      </w:r>
-      <w:proofErr w:type="spellStart"/>
-      <w:r>
-        <w:rPr>
-          <w:rFonts w:ascii="Garamond" w:hAnsi="Garamond"/>
-          <w:sz w:val="24"/>
-          <w:szCs w:val="24"/>
-          <w:lang w:val="en-GB"/>
-        </w:rPr>
-        <w:t>shareworthiness</w:t>
-      </w:r>
-      <w:proofErr w:type="spellEnd"/>
-      <w:r>
-        <w:rPr>
-          <w:rFonts w:ascii="Garamond" w:hAnsi="Garamond"/>
-          <w:sz w:val="24"/>
-          <w:szCs w:val="24"/>
-          <w:lang w:val="en-GB"/>
-        </w:rPr>
-        <w:t>) of information</w:t>
+        <w:t>Retweets: Relavance (shareworthiness) of information</w:t>
       </w:r>
     </w:p>
     <w:p>
@@ -995,27 +896,7 @@
           <w:szCs w:val="24"/>
           <w:lang w:val="en-GB"/>
         </w:rPr>
-        <w:t xml:space="preserve">Sample of </w:t>
-      </w:r>
-      <w:proofErr w:type="spellStart"/>
-      <w:r>
-        <w:rPr>
-          <w:rFonts w:ascii="Garamond" w:hAnsi="Garamond"/>
-          <w:sz w:val="24"/>
-          <w:szCs w:val="24"/>
-          <w:lang w:val="en-GB"/>
-        </w:rPr>
-        <w:t>supranat</w:t>
-      </w:r>
-      <w:proofErr w:type="spellEnd"/>
-      <w:r>
-        <w:rPr>
-          <w:rFonts w:ascii="Garamond" w:hAnsi="Garamond"/>
-          <w:sz w:val="24"/>
-          <w:szCs w:val="24"/>
-          <w:lang w:val="en-GB"/>
-        </w:rPr>
-        <w:t xml:space="preserve"> accounts (prepare inst. / personal distinction)</w:t>
+        <w:t>Sample of supranat accounts (prepare inst. / personal distinction)</w:t>
       </w:r>
     </w:p>
     <w:p>
@@ -1124,27 +1005,7 @@
           <w:szCs w:val="24"/>
           <w:lang w:val="en-GB"/>
         </w:rPr>
-        <w:t xml:space="preserve"> UK sample derive by  ... IO sample based on Ecker-</w:t>
-      </w:r>
-      <w:proofErr w:type="spellStart"/>
-      <w:r>
-        <w:rPr>
-          <w:rFonts w:ascii="Garamond" w:hAnsi="Garamond"/>
-          <w:sz w:val="24"/>
-          <w:szCs w:val="24"/>
-          <w:lang w:val="en-GB"/>
-        </w:rPr>
-        <w:t>erhardt</w:t>
-      </w:r>
-      <w:proofErr w:type="spellEnd"/>
-      <w:r>
-        <w:rPr>
-          <w:rFonts w:ascii="Garamond" w:hAnsi="Garamond"/>
-          <w:sz w:val="24"/>
-          <w:szCs w:val="24"/>
-          <w:lang w:val="en-GB"/>
-        </w:rPr>
-        <w:t xml:space="preserve"> (XXX) and collected via Academic API ...</w:t>
+        <w:t xml:space="preserve"> UK sample derive by  ... IO sample based on Ecker-erhardt (XXX) and collected via Academic API ...</w:t>
       </w:r>
     </w:p>
     <w:p>
@@ -1324,48 +1185,119 @@
           <w:szCs w:val="24"/>
           <w:lang w:val="en-GB"/>
         </w:rPr>
-        <w:t xml:space="preserve">Daily </w:t>
-      </w:r>
-      <w:proofErr w:type="spellStart"/>
-      <w:r>
-        <w:rPr>
-          <w:rFonts w:ascii="Garamond" w:hAnsi="Garamond"/>
-          <w:sz w:val="24"/>
-          <w:szCs w:val="24"/>
-          <w:lang w:val="en-GB"/>
-        </w:rPr>
-        <w:t>supranat</w:t>
-      </w:r>
-      <w:proofErr w:type="spellEnd"/>
-      <w:r>
-        <w:rPr>
-          <w:rFonts w:ascii="Garamond" w:hAnsi="Garamond"/>
-          <w:sz w:val="24"/>
-          <w:szCs w:val="24"/>
-          <w:lang w:val="en-GB"/>
-        </w:rPr>
-        <w:t xml:space="preserve"> tweet volume, weekdays, </w:t>
-      </w:r>
-      <w:proofErr w:type="spellStart"/>
-      <w:r>
-        <w:rPr>
-          <w:rFonts w:ascii="Garamond" w:hAnsi="Garamond"/>
-          <w:sz w:val="24"/>
-          <w:szCs w:val="24"/>
-          <w:lang w:val="en-GB"/>
-        </w:rPr>
-        <w:t>benchamrking</w:t>
-      </w:r>
-      <w:proofErr w:type="spellEnd"/>
-      <w:r>
-        <w:rPr>
-          <w:rFonts w:ascii="Garamond" w:hAnsi="Garamond"/>
-          <w:sz w:val="24"/>
-          <w:szCs w:val="24"/>
-          <w:lang w:val="en-GB"/>
-        </w:rPr>
-        <w:t xml:space="preserve"> daily n of tweets against IO and UK</w:t>
-      </w:r>
+        <w:t>Daily supranat</w:t>
+      </w:r>
+      <w:r>
+        <w:rPr>
+          <w:rFonts w:ascii="Garamond" w:hAnsi="Garamond"/>
+          <w:sz w:val="24"/>
+          <w:szCs w:val="24"/>
+          <w:lang w:val="en-GB"/>
+        </w:rPr>
+        <w:t>ional</w:t>
+      </w:r>
+      <w:r>
+        <w:rPr>
+          <w:rFonts w:ascii="Garamond" w:hAnsi="Garamond"/>
+          <w:sz w:val="24"/>
+          <w:szCs w:val="24"/>
+          <w:lang w:val="en-GB"/>
+        </w:rPr>
+        <w:t xml:space="preserve"> tweet volume, weekdays, benchm</w:t>
+      </w:r>
+      <w:r>
+        <w:rPr>
+          <w:rFonts w:ascii="Garamond" w:hAnsi="Garamond"/>
+          <w:sz w:val="24"/>
+          <w:szCs w:val="24"/>
+          <w:lang w:val="en-GB"/>
+        </w:rPr>
+        <w:t>a</w:t>
+      </w:r>
+      <w:r>
+        <w:rPr>
+          <w:rFonts w:ascii="Garamond" w:hAnsi="Garamond"/>
+          <w:sz w:val="24"/>
+          <w:szCs w:val="24"/>
+          <w:lang w:val="en-GB"/>
+        </w:rPr>
+        <w:t>rking daily n of tweets against IO and UK</w:t>
+      </w:r>
+    </w:p>
+    <w:p>
+      <w:pPr>
+        <w:spacing w:before="120" w:after="120" w:line="360" w:lineRule="auto"/>
+        <w:rPr>
+          <w:rFonts w:ascii="Garamond" w:hAnsi="Garamond"/>
+          <w:sz w:val="24"/>
+          <w:szCs w:val="24"/>
+          <w:lang w:val="en-GB"/>
+        </w:rPr>
+      </w:pPr>
+      <w:r>
+        <w:rPr>
+          <w:noProof/>
+        </w:rPr>
+        <w:drawing>
+          <wp:inline distT="0" distB="0" distL="0" distR="0" wp14:anchorId="13DD52B1" wp14:editId="062159FC">
+            <wp:extent cx="5760720" cy="2303145"/>
+            <wp:effectExtent l="0" t="0" r="0" b="1905"/>
+            <wp:docPr id="1" name="Grafik 1"/>
+            <wp:cNvGraphicFramePr>
+              <a:graphicFrameLocks xmlns:a="http://schemas.openxmlformats.org/drawingml/2006/main" noChangeAspect="1"/>
+            </wp:cNvGraphicFramePr>
+            <a:graphic xmlns:a="http://schemas.openxmlformats.org/drawingml/2006/main">
+              <a:graphicData uri="http://schemas.openxmlformats.org/drawingml/2006/picture">
+                <pic:pic xmlns:pic="http://schemas.openxmlformats.org/drawingml/2006/picture">
+                  <pic:nvPicPr>
+                    <pic:cNvPr id="0" name="Picture 1"/>
+                    <pic:cNvPicPr>
+                      <a:picLocks noChangeAspect="1" noChangeArrowheads="1"/>
+                    </pic:cNvPicPr>
+                  </pic:nvPicPr>
+                  <pic:blipFill>
+                    <a:blip r:embed="rId5" cstate="print">
+                      <a:extLst>
+                        <a:ext uri="{28A0092B-C50C-407E-A947-70E740481C1C}">
+                          <a14:useLocalDpi xmlns:a14="http://schemas.microsoft.com/office/drawing/2010/main" val="0"/>
+                        </a:ext>
+                      </a:extLst>
+                    </a:blip>
+                    <a:srcRect/>
+                    <a:stretch>
+                      <a:fillRect/>
+                    </a:stretch>
+                  </pic:blipFill>
+                  <pic:spPr bwMode="auto">
+                    <a:xfrm>
+                      <a:off x="0" y="0"/>
+                      <a:ext cx="5760720" cy="2303145"/>
+                    </a:xfrm>
+                    <a:prstGeom prst="rect">
+                      <a:avLst/>
+                    </a:prstGeom>
+                    <a:noFill/>
+                    <a:ln>
+                      <a:noFill/>
+                    </a:ln>
+                  </pic:spPr>
+                </pic:pic>
+              </a:graphicData>
+            </a:graphic>
+          </wp:inline>
+        </w:drawing>
+      </w:r>
+    </w:p>
+    <w:p>
+      <w:pPr>
+        <w:spacing w:before="120" w:after="120" w:line="360" w:lineRule="auto"/>
+        <w:rPr>
+          <w:rFonts w:ascii="Garamond" w:hAnsi="Garamond"/>
+          <w:sz w:val="24"/>
+          <w:szCs w:val="24"/>
+          <w:lang w:val="en-GB"/>
+        </w:rPr>
+      </w:pPr>
     </w:p>
     <w:p>
       <w:pPr>
@@ -1434,6 +1366,157 @@
       </w:pPr>
       <w:r>
         <w:rPr>
+          <w:noProof/>
+        </w:rPr>
+        <w:lastRenderedPageBreak/>
+        <w:drawing>
+          <wp:inline distT="0" distB="0" distL="0" distR="0" wp14:anchorId="6A93F25D" wp14:editId="55E2F44C">
+            <wp:extent cx="5760720" cy="2303145"/>
+            <wp:effectExtent l="0" t="0" r="0" b="1905"/>
+            <wp:docPr id="2" name="Grafik 2"/>
+            <wp:cNvGraphicFramePr>
+              <a:graphicFrameLocks xmlns:a="http://schemas.openxmlformats.org/drawingml/2006/main" noChangeAspect="1"/>
+            </wp:cNvGraphicFramePr>
+            <a:graphic xmlns:a="http://schemas.openxmlformats.org/drawingml/2006/main">
+              <a:graphicData uri="http://schemas.openxmlformats.org/drawingml/2006/picture">
+                <pic:pic xmlns:pic="http://schemas.openxmlformats.org/drawingml/2006/picture">
+                  <pic:nvPicPr>
+                    <pic:cNvPr id="0" name="Picture 3"/>
+                    <pic:cNvPicPr>
+                      <a:picLocks noChangeAspect="1" noChangeArrowheads="1"/>
+                    </pic:cNvPicPr>
+                  </pic:nvPicPr>
+                  <pic:blipFill>
+                    <a:blip r:embed="rId6" cstate="print">
+                      <a:extLst>
+                        <a:ext uri="{28A0092B-C50C-407E-A947-70E740481C1C}">
+                          <a14:useLocalDpi xmlns:a14="http://schemas.microsoft.com/office/drawing/2010/main" val="0"/>
+                        </a:ext>
+                      </a:extLst>
+                    </a:blip>
+                    <a:srcRect/>
+                    <a:stretch>
+                      <a:fillRect/>
+                    </a:stretch>
+                  </pic:blipFill>
+                  <pic:spPr bwMode="auto">
+                    <a:xfrm>
+                      <a:off x="0" y="0"/>
+                      <a:ext cx="5760720" cy="2303145"/>
+                    </a:xfrm>
+                    <a:prstGeom prst="rect">
+                      <a:avLst/>
+                    </a:prstGeom>
+                    <a:noFill/>
+                    <a:ln>
+                      <a:noFill/>
+                    </a:ln>
+                  </pic:spPr>
+                </pic:pic>
+              </a:graphicData>
+            </a:graphic>
+          </wp:inline>
+        </w:drawing>
+      </w:r>
+    </w:p>
+    <w:p>
+      <w:pPr>
+        <w:spacing w:before="120" w:after="120" w:line="360" w:lineRule="auto"/>
+        <w:rPr>
+          <w:rFonts w:ascii="Garamond" w:hAnsi="Garamond"/>
+          <w:sz w:val="24"/>
+          <w:szCs w:val="24"/>
+          <w:lang w:val="en-GB"/>
+        </w:rPr>
+      </w:pPr>
+    </w:p>
+    <w:p>
+      <w:pPr>
+        <w:spacing w:before="120" w:after="120" w:line="360" w:lineRule="auto"/>
+        <w:rPr>
+          <w:rFonts w:ascii="Garamond" w:hAnsi="Garamond"/>
+          <w:sz w:val="24"/>
+          <w:szCs w:val="24"/>
+          <w:lang w:val="en-GB"/>
+        </w:rPr>
+      </w:pPr>
+      <w:r>
+        <w:rPr>
+          <w:noProof/>
+        </w:rPr>
+        <w:drawing>
+          <wp:inline distT="0" distB="0" distL="0" distR="0" wp14:anchorId="5DAA014B" wp14:editId="74D3EF9D">
+            <wp:extent cx="5760720" cy="2401570"/>
+            <wp:effectExtent l="0" t="0" r="0" b="0"/>
+            <wp:docPr id="3" name="Grafik 3"/>
+            <wp:cNvGraphicFramePr>
+              <a:graphicFrameLocks xmlns:a="http://schemas.openxmlformats.org/drawingml/2006/main" noChangeAspect="1"/>
+            </wp:cNvGraphicFramePr>
+            <a:graphic xmlns:a="http://schemas.openxmlformats.org/drawingml/2006/main">
+              <a:graphicData uri="http://schemas.openxmlformats.org/drawingml/2006/picture">
+                <pic:pic xmlns:pic="http://schemas.openxmlformats.org/drawingml/2006/picture">
+                  <pic:nvPicPr>
+                    <pic:cNvPr id="0" name="Picture 5"/>
+                    <pic:cNvPicPr>
+                      <a:picLocks noChangeAspect="1" noChangeArrowheads="1"/>
+                    </pic:cNvPicPr>
+                  </pic:nvPicPr>
+                  <pic:blipFill>
+                    <a:blip r:embed="rId7" cstate="print">
+                      <a:extLst>
+                        <a:ext uri="{28A0092B-C50C-407E-A947-70E740481C1C}">
+                          <a14:useLocalDpi xmlns:a14="http://schemas.microsoft.com/office/drawing/2010/main" val="0"/>
+                        </a:ext>
+                      </a:extLst>
+                    </a:blip>
+                    <a:srcRect/>
+                    <a:stretch>
+                      <a:fillRect/>
+                    </a:stretch>
+                  </pic:blipFill>
+                  <pic:spPr bwMode="auto">
+                    <a:xfrm>
+                      <a:off x="0" y="0"/>
+                      <a:ext cx="5760720" cy="2401570"/>
+                    </a:xfrm>
+                    <a:prstGeom prst="rect">
+                      <a:avLst/>
+                    </a:prstGeom>
+                    <a:noFill/>
+                    <a:ln>
+                      <a:noFill/>
+                    </a:ln>
+                  </pic:spPr>
+                </pic:pic>
+              </a:graphicData>
+            </a:graphic>
+          </wp:inline>
+        </w:drawing>
+      </w:r>
+    </w:p>
+    <w:p>
+      <w:pPr>
+        <w:spacing w:before="120" w:after="120" w:line="360" w:lineRule="auto"/>
+        <w:rPr>
+          <w:rFonts w:ascii="Garamond" w:hAnsi="Garamond"/>
+          <w:sz w:val="24"/>
+          <w:szCs w:val="24"/>
+          <w:lang w:val="en-GB"/>
+        </w:rPr>
+      </w:pPr>
+    </w:p>
+    <w:p>
+      <w:pPr>
+        <w:spacing w:before="120" w:after="120" w:line="360" w:lineRule="auto"/>
+        <w:rPr>
+          <w:rFonts w:ascii="Garamond" w:hAnsi="Garamond"/>
+          <w:sz w:val="24"/>
+          <w:szCs w:val="24"/>
+          <w:lang w:val="en-GB"/>
+        </w:rPr>
+      </w:pPr>
+      <w:r>
+        <w:rPr>
           <w:rFonts w:ascii="Garamond" w:hAnsi="Garamond"/>
           <w:sz w:val="24"/>
           <w:szCs w:val="24"/>
@@ -1494,48 +1577,35 @@
           <w:szCs w:val="24"/>
           <w:lang w:val="en-GB"/>
         </w:rPr>
-        <w:t xml:space="preserve">Means and benchmarks for </w:t>
-      </w:r>
-      <w:r>
-        <w:rPr>
-          <w:rFonts w:ascii="Garamond" w:hAnsi="Garamond"/>
-          <w:sz w:val="24"/>
-          <w:szCs w:val="24"/>
-          <w:lang w:val="en-GB"/>
-        </w:rPr>
-        <w:t xml:space="preserve">emoji, pics, </w:t>
-      </w:r>
-      <w:proofErr w:type="spellStart"/>
-      <w:r>
-        <w:rPr>
-          <w:rFonts w:ascii="Garamond" w:hAnsi="Garamond"/>
-          <w:sz w:val="24"/>
-          <w:szCs w:val="24"/>
-          <w:lang w:val="en-GB"/>
-        </w:rPr>
-        <w:t>vido</w:t>
-      </w:r>
-      <w:proofErr w:type="spellEnd"/>
-      <w:r>
-        <w:rPr>
-          <w:rFonts w:ascii="Garamond" w:hAnsi="Garamond"/>
-          <w:sz w:val="24"/>
-          <w:szCs w:val="24"/>
-          <w:lang w:val="en-GB"/>
-        </w:rPr>
-        <w:t xml:space="preserve"> and </w:t>
-      </w:r>
-      <w:proofErr w:type="spellStart"/>
-      <w:r>
-        <w:rPr>
-          <w:rFonts w:ascii="Garamond" w:hAnsi="Garamond"/>
-          <w:sz w:val="24"/>
-          <w:szCs w:val="24"/>
-          <w:lang w:val="en-GB"/>
-        </w:rPr>
-        <w:t>ext</w:t>
-      </w:r>
-      <w:proofErr w:type="spellEnd"/>
+        <w:t>Means and benchmarks for emoji, pics, vid</w:t>
+      </w:r>
+      <w:r>
+        <w:rPr>
+          <w:rFonts w:ascii="Garamond" w:hAnsi="Garamond"/>
+          <w:sz w:val="24"/>
+          <w:szCs w:val="24"/>
+          <w:lang w:val="en-GB"/>
+        </w:rPr>
+        <w:t>e</w:t>
+      </w:r>
+      <w:r>
+        <w:rPr>
+          <w:rFonts w:ascii="Garamond" w:hAnsi="Garamond"/>
+          <w:sz w:val="24"/>
+          <w:szCs w:val="24"/>
+          <w:lang w:val="en-GB"/>
+        </w:rPr>
+        <w:t>o and ext</w:t>
+      </w:r>
+      <w:r>
+        <w:rPr>
+          <w:rFonts w:ascii="Garamond" w:hAnsi="Garamond"/>
+          <w:sz w:val="24"/>
+          <w:szCs w:val="24"/>
+          <w:lang w:val="en-GB"/>
+        </w:rPr>
+        <w:t>ernal</w:t>
+      </w:r>
       <w:r>
         <w:rPr>
           <w:rFonts w:ascii="Garamond" w:hAnsi="Garamond"/>
@@ -1556,35 +1626,113 @@
           <w:lang w:val="en-GB"/>
         </w:rPr>
       </w:pPr>
-      <w:r>
-        <w:rPr>
-          <w:rFonts w:ascii="Garamond" w:hAnsi="Garamond"/>
-          <w:sz w:val="24"/>
-          <w:szCs w:val="24"/>
-          <w:lang w:val="en-GB"/>
-        </w:rPr>
-        <w:t xml:space="preserve">Qualitative info on emojis and most frequently linked </w:t>
-      </w:r>
-      <w:proofErr w:type="spellStart"/>
-      <w:r>
-        <w:rPr>
-          <w:rFonts w:ascii="Garamond" w:hAnsi="Garamond"/>
-          <w:sz w:val="24"/>
-          <w:szCs w:val="24"/>
-          <w:lang w:val="en-GB"/>
-        </w:rPr>
-        <w:t>urls</w:t>
-      </w:r>
-      <w:proofErr w:type="spellEnd"/>
-      <w:r>
-        <w:rPr>
-          <w:rFonts w:ascii="Garamond" w:hAnsi="Garamond"/>
-          <w:sz w:val="24"/>
-          <w:szCs w:val="24"/>
-          <w:lang w:val="en-GB"/>
-        </w:rPr>
-        <w:t xml:space="preserve"> ...</w:t>
-      </w:r>
+    </w:p>
+    <w:p>
+      <w:pPr>
+        <w:spacing w:before="120" w:after="120" w:line="360" w:lineRule="auto"/>
+        <w:rPr>
+          <w:rFonts w:ascii="Garamond" w:hAnsi="Garamond"/>
+          <w:sz w:val="24"/>
+          <w:szCs w:val="24"/>
+          <w:lang w:val="en-GB"/>
+        </w:rPr>
+      </w:pPr>
+      <w:r>
+        <w:rPr>
+          <w:noProof/>
+        </w:rPr>
+        <w:lastRenderedPageBreak/>
+        <w:drawing>
+          <wp:inline distT="0" distB="0" distL="0" distR="0" wp14:anchorId="6C72B109" wp14:editId="46673DAB">
+            <wp:extent cx="5760720" cy="4803140"/>
+            <wp:effectExtent l="0" t="0" r="0" b="0"/>
+            <wp:docPr id="4" name="Grafik 4"/>
+            <wp:cNvGraphicFramePr>
+              <a:graphicFrameLocks xmlns:a="http://schemas.openxmlformats.org/drawingml/2006/main" noChangeAspect="1"/>
+            </wp:cNvGraphicFramePr>
+            <a:graphic xmlns:a="http://schemas.openxmlformats.org/drawingml/2006/main">
+              <a:graphicData uri="http://schemas.openxmlformats.org/drawingml/2006/picture">
+                <pic:pic xmlns:pic="http://schemas.openxmlformats.org/drawingml/2006/picture">
+                  <pic:nvPicPr>
+                    <pic:cNvPr id="0" name="Picture 7"/>
+                    <pic:cNvPicPr>
+                      <a:picLocks noChangeAspect="1" noChangeArrowheads="1"/>
+                    </pic:cNvPicPr>
+                  </pic:nvPicPr>
+                  <pic:blipFill>
+                    <a:blip r:embed="rId8" cstate="print">
+                      <a:extLst>
+                        <a:ext uri="{28A0092B-C50C-407E-A947-70E740481C1C}">
+                          <a14:useLocalDpi xmlns:a14="http://schemas.microsoft.com/office/drawing/2010/main" val="0"/>
+                        </a:ext>
+                      </a:extLst>
+                    </a:blip>
+                    <a:srcRect/>
+                    <a:stretch>
+                      <a:fillRect/>
+                    </a:stretch>
+                  </pic:blipFill>
+                  <pic:spPr bwMode="auto">
+                    <a:xfrm>
+                      <a:off x="0" y="0"/>
+                      <a:ext cx="5760720" cy="4803140"/>
+                    </a:xfrm>
+                    <a:prstGeom prst="rect">
+                      <a:avLst/>
+                    </a:prstGeom>
+                    <a:noFill/>
+                    <a:ln>
+                      <a:noFill/>
+                    </a:ln>
+                  </pic:spPr>
+                </pic:pic>
+              </a:graphicData>
+            </a:graphic>
+          </wp:inline>
+        </w:drawing>
+      </w:r>
+    </w:p>
+    <w:p>
+      <w:pPr>
+        <w:spacing w:before="120" w:after="120" w:line="360" w:lineRule="auto"/>
+        <w:rPr>
+          <w:rFonts w:ascii="Garamond" w:hAnsi="Garamond"/>
+          <w:sz w:val="24"/>
+          <w:szCs w:val="24"/>
+          <w:lang w:val="en-GB"/>
+        </w:rPr>
+      </w:pPr>
+    </w:p>
+    <w:p>
+      <w:pPr>
+        <w:spacing w:before="120" w:after="120" w:line="360" w:lineRule="auto"/>
+        <w:rPr>
+          <w:rFonts w:ascii="Garamond" w:hAnsi="Garamond"/>
+          <w:sz w:val="24"/>
+          <w:szCs w:val="24"/>
+          <w:lang w:val="en-GB"/>
+        </w:rPr>
+      </w:pPr>
+      <w:r>
+        <w:rPr>
+          <w:rFonts w:ascii="Garamond" w:hAnsi="Garamond"/>
+          <w:sz w:val="24"/>
+          <w:szCs w:val="24"/>
+          <w:lang w:val="en-GB"/>
+        </w:rPr>
+        <w:t>Qualitative info on emojis and most frequently linked urls ...</w:t>
+      </w:r>
+    </w:p>
+    <w:p>
+      <w:pPr>
+        <w:spacing w:before="120" w:after="120" w:line="360" w:lineRule="auto"/>
+        <w:rPr>
+          <w:rFonts w:ascii="Garamond" w:hAnsi="Garamond"/>
+          <w:sz w:val="24"/>
+          <w:szCs w:val="24"/>
+          <w:lang w:val="en-GB"/>
+        </w:rPr>
+      </w:pPr>
     </w:p>
     <w:p>
       <w:pPr>
@@ -1640,8 +1788,131 @@
           <w:szCs w:val="24"/>
           <w:lang w:val="en-GB"/>
         </w:rPr>
-        <w:t>Means and benchmarks for reading ease, word familiarity, vernal style, policy content (?)</w:t>
-      </w:r>
+        <w:t>Means and benchmarks for reading ease, word familiarity, ver</w:t>
+      </w:r>
+      <w:r>
+        <w:rPr>
+          <w:rFonts w:ascii="Garamond" w:hAnsi="Garamond"/>
+          <w:sz w:val="24"/>
+          <w:szCs w:val="24"/>
+          <w:lang w:val="en-GB"/>
+        </w:rPr>
+        <w:t>b</w:t>
+      </w:r>
+      <w:r>
+        <w:rPr>
+          <w:rFonts w:ascii="Garamond" w:hAnsi="Garamond"/>
+          <w:sz w:val="24"/>
+          <w:szCs w:val="24"/>
+          <w:lang w:val="en-GB"/>
+        </w:rPr>
+        <w:t xml:space="preserve">al style, </w:t>
+      </w:r>
+      <w:r>
+        <w:rPr>
+          <w:rFonts w:ascii="Garamond" w:hAnsi="Garamond"/>
+          <w:sz w:val="24"/>
+          <w:szCs w:val="24"/>
+          <w:lang w:val="en-GB"/>
+        </w:rPr>
+        <w:t xml:space="preserve">sentiment, </w:t>
+      </w:r>
+      <w:r>
+        <w:rPr>
+          <w:rFonts w:ascii="Garamond" w:hAnsi="Garamond"/>
+          <w:sz w:val="24"/>
+          <w:szCs w:val="24"/>
+          <w:lang w:val="en-GB"/>
+        </w:rPr>
+        <w:t>policy content (?)</w:t>
+      </w:r>
+    </w:p>
+    <w:p>
+      <w:pPr>
+        <w:spacing w:before="120" w:after="120" w:line="360" w:lineRule="auto"/>
+        <w:rPr>
+          <w:rFonts w:ascii="Garamond" w:hAnsi="Garamond"/>
+          <w:sz w:val="24"/>
+          <w:szCs w:val="24"/>
+          <w:lang w:val="en-GB"/>
+        </w:rPr>
+      </w:pPr>
+    </w:p>
+    <w:p>
+      <w:pPr>
+        <w:spacing w:before="120" w:after="120" w:line="360" w:lineRule="auto"/>
+        <w:rPr>
+          <w:rFonts w:ascii="Garamond" w:hAnsi="Garamond"/>
+          <w:sz w:val="24"/>
+          <w:szCs w:val="24"/>
+          <w:lang w:val="en-GB"/>
+        </w:rPr>
+      </w:pPr>
+      <w:r>
+        <w:rPr>
+          <w:noProof/>
+        </w:rPr>
+        <w:lastRenderedPageBreak/>
+        <w:drawing>
+          <wp:inline distT="0" distB="0" distL="0" distR="0" wp14:anchorId="49F2551A" wp14:editId="189A9D3B">
+            <wp:extent cx="5760720" cy="4803140"/>
+            <wp:effectExtent l="0" t="0" r="0" b="0"/>
+            <wp:docPr id="5" name="Grafik 5"/>
+            <wp:cNvGraphicFramePr>
+              <a:graphicFrameLocks xmlns:a="http://schemas.openxmlformats.org/drawingml/2006/main" noChangeAspect="1"/>
+            </wp:cNvGraphicFramePr>
+            <a:graphic xmlns:a="http://schemas.openxmlformats.org/drawingml/2006/main">
+              <a:graphicData uri="http://schemas.openxmlformats.org/drawingml/2006/picture">
+                <pic:pic xmlns:pic="http://schemas.openxmlformats.org/drawingml/2006/picture">
+                  <pic:nvPicPr>
+                    <pic:cNvPr id="0" name="Picture 9"/>
+                    <pic:cNvPicPr>
+                      <a:picLocks noChangeAspect="1" noChangeArrowheads="1"/>
+                    </pic:cNvPicPr>
+                  </pic:nvPicPr>
+                  <pic:blipFill>
+                    <a:blip r:embed="rId9" cstate="print">
+                      <a:extLst>
+                        <a:ext uri="{28A0092B-C50C-407E-A947-70E740481C1C}">
+                          <a14:useLocalDpi xmlns:a14="http://schemas.microsoft.com/office/drawing/2010/main" val="0"/>
+                        </a:ext>
+                      </a:extLst>
+                    </a:blip>
+                    <a:srcRect/>
+                    <a:stretch>
+                      <a:fillRect/>
+                    </a:stretch>
+                  </pic:blipFill>
+                  <pic:spPr bwMode="auto">
+                    <a:xfrm>
+                      <a:off x="0" y="0"/>
+                      <a:ext cx="5760720" cy="4803140"/>
+                    </a:xfrm>
+                    <a:prstGeom prst="rect">
+                      <a:avLst/>
+                    </a:prstGeom>
+                    <a:noFill/>
+                    <a:ln>
+                      <a:noFill/>
+                    </a:ln>
+                  </pic:spPr>
+                </pic:pic>
+              </a:graphicData>
+            </a:graphic>
+          </wp:inline>
+        </w:drawing>
+      </w:r>
+    </w:p>
+    <w:p>
+      <w:pPr>
+        <w:spacing w:before="120" w:after="120" w:line="360" w:lineRule="auto"/>
+        <w:rPr>
+          <w:rFonts w:ascii="Garamond" w:hAnsi="Garamond"/>
+          <w:sz w:val="24"/>
+          <w:szCs w:val="24"/>
+          <w:lang w:val="en-GB"/>
+        </w:rPr>
+      </w:pPr>
     </w:p>
     <w:p>
       <w:pPr>
@@ -1724,67 +1995,26 @@
           <w:szCs w:val="24"/>
           <w:lang w:val="en-GB"/>
         </w:rPr>
-        <w:t xml:space="preserve">DVs: </w:t>
-      </w:r>
-      <w:proofErr w:type="spellStart"/>
-      <w:r>
-        <w:rPr>
-          <w:rFonts w:ascii="Garamond" w:hAnsi="Garamond"/>
-          <w:sz w:val="24"/>
-          <w:szCs w:val="24"/>
-          <w:lang w:val="en-GB"/>
-        </w:rPr>
-        <w:t>favorites</w:t>
-      </w:r>
-      <w:proofErr w:type="spellEnd"/>
-      <w:r>
-        <w:rPr>
-          <w:rFonts w:ascii="Garamond" w:hAnsi="Garamond"/>
-          <w:sz w:val="24"/>
-          <w:szCs w:val="24"/>
-          <w:lang w:val="en-GB"/>
-        </w:rPr>
-        <w:t xml:space="preserve">, </w:t>
-      </w:r>
-      <w:proofErr w:type="spellStart"/>
-      <w:r>
-        <w:rPr>
-          <w:rFonts w:ascii="Garamond" w:hAnsi="Garamond"/>
-          <w:sz w:val="24"/>
-          <w:szCs w:val="24"/>
-          <w:lang w:val="en-GB"/>
-        </w:rPr>
-        <w:t>retqweets</w:t>
-      </w:r>
-      <w:proofErr w:type="spellEnd"/>
-      <w:r>
-        <w:rPr>
-          <w:rFonts w:ascii="Garamond" w:hAnsi="Garamond"/>
-          <w:sz w:val="24"/>
-          <w:szCs w:val="24"/>
-          <w:lang w:val="en-GB"/>
-        </w:rPr>
-        <w:t>, quotes normalized by follower counts on tweet day</w:t>
-      </w:r>
-    </w:p>
-    <w:p>
-      <w:pPr>
-        <w:spacing w:before="120" w:after="120" w:line="360" w:lineRule="auto"/>
-        <w:rPr>
-          <w:rFonts w:ascii="Garamond" w:hAnsi="Garamond"/>
-          <w:sz w:val="24"/>
-          <w:szCs w:val="24"/>
-          <w:lang w:val="en-GB"/>
-        </w:rPr>
-      </w:pPr>
-      <w:r>
-        <w:rPr>
-          <w:rFonts w:ascii="Garamond" w:hAnsi="Garamond"/>
-          <w:sz w:val="24"/>
-          <w:szCs w:val="24"/>
-          <w:lang w:val="en-GB"/>
-        </w:rPr>
-        <w:lastRenderedPageBreak/>
+        <w:t>DVs: favorites, retqweets, quotes normalized by follower counts on tweet day</w:t>
+      </w:r>
+    </w:p>
+    <w:p>
+      <w:pPr>
+        <w:spacing w:before="120" w:after="120" w:line="360" w:lineRule="auto"/>
+        <w:rPr>
+          <w:rFonts w:ascii="Garamond" w:hAnsi="Garamond"/>
+          <w:sz w:val="24"/>
+          <w:szCs w:val="24"/>
+          <w:lang w:val="en-GB"/>
+        </w:rPr>
+      </w:pPr>
+      <w:r>
+        <w:rPr>
+          <w:rFonts w:ascii="Garamond" w:hAnsi="Garamond"/>
+          <w:sz w:val="24"/>
+          <w:szCs w:val="24"/>
+          <w:lang w:val="en-GB"/>
+        </w:rPr>
         <w:t>IVs (with presumed positive effect, partially quoting marketing literature)</w:t>
       </w:r>
     </w:p>
@@ -1878,19 +2108,8 @@
           <w:szCs w:val="24"/>
           <w:lang w:val="en-GB"/>
         </w:rPr>
-        <w:t xml:space="preserve">Interactivity (mentions, hashtags) increase </w:t>
-      </w:r>
-      <w:proofErr w:type="spellStart"/>
-      <w:r>
-        <w:rPr>
-          <w:rFonts w:ascii="Garamond" w:hAnsi="Garamond"/>
-          <w:sz w:val="24"/>
-          <w:szCs w:val="24"/>
-          <w:lang w:val="en-GB"/>
-        </w:rPr>
-        <w:t>engement</w:t>
-      </w:r>
-      <w:proofErr w:type="spellEnd"/>
+        <w:t>Interactivity (mentions, hashtags) increase engement</w:t>
+      </w:r>
     </w:p>
     <w:p>
       <w:pPr>
@@ -1989,6 +2208,7 @@
           <w:szCs w:val="24"/>
           <w:lang w:val="en-GB"/>
         </w:rPr>
+        <w:lastRenderedPageBreak/>
         <w:t>FEs / random intercepts by account?</w:t>
       </w:r>
     </w:p>

</xml_diff>

<commit_message>
First multivariate engagement analyses
</commit_message>
<xml_diff>
--- a/drafts/CRideas_PaperStructure.docx
+++ b/drafts/CRideas_PaperStructure.docx
@@ -1949,6 +1949,151 @@
     </w:p>
     <w:p>
       <w:pPr>
+        <w:rPr>
+          <w:lang w:val="en-GB"/>
+        </w:rPr>
+      </w:pPr>
+    </w:p>
+    <w:p>
+      <w:pPr>
+        <w:spacing w:before="120" w:after="120" w:line="360" w:lineRule="auto"/>
+        <w:rPr>
+          <w:rFonts w:ascii="Garamond" w:hAnsi="Garamond"/>
+          <w:sz w:val="24"/>
+          <w:szCs w:val="24"/>
+          <w:lang w:val="en-GB"/>
+        </w:rPr>
+      </w:pPr>
+      <w:r>
+        <w:rPr>
+          <w:rFonts w:ascii="Garamond" w:hAnsi="Garamond"/>
+          <w:noProof/>
+          <w:sz w:val="24"/>
+          <w:szCs w:val="24"/>
+          <w:lang w:val="en-GB"/>
+        </w:rPr>
+        <w:lastRenderedPageBreak/>
+        <w:drawing>
+          <wp:inline distT="0" distB="0" distL="0" distR="0" wp14:anchorId="08E79F50" wp14:editId="35C27D80">
+            <wp:extent cx="5759450" cy="5759450"/>
+            <wp:effectExtent l="0" t="0" r="0" b="0"/>
+            <wp:docPr id="7" name="Grafik 7"/>
+            <wp:cNvGraphicFramePr>
+              <a:graphicFrameLocks xmlns:a="http://schemas.openxmlformats.org/drawingml/2006/main" noChangeAspect="1"/>
+            </wp:cNvGraphicFramePr>
+            <a:graphic xmlns:a="http://schemas.openxmlformats.org/drawingml/2006/main">
+              <a:graphicData uri="http://schemas.openxmlformats.org/drawingml/2006/picture">
+                <pic:pic xmlns:pic="http://schemas.openxmlformats.org/drawingml/2006/picture">
+                  <pic:nvPicPr>
+                    <pic:cNvPr id="0" name="Picture 2"/>
+                    <pic:cNvPicPr>
+                      <a:picLocks noChangeAspect="1" noChangeArrowheads="1"/>
+                    </pic:cNvPicPr>
+                  </pic:nvPicPr>
+                  <pic:blipFill>
+                    <a:blip r:embed="rId10" cstate="print">
+                      <a:extLst>
+                        <a:ext uri="{28A0092B-C50C-407E-A947-70E740481C1C}">
+                          <a14:useLocalDpi xmlns:a14="http://schemas.microsoft.com/office/drawing/2010/main" val="0"/>
+                        </a:ext>
+                      </a:extLst>
+                    </a:blip>
+                    <a:srcRect/>
+                    <a:stretch>
+                      <a:fillRect/>
+                    </a:stretch>
+                  </pic:blipFill>
+                  <pic:spPr bwMode="auto">
+                    <a:xfrm>
+                      <a:off x="0" y="0"/>
+                      <a:ext cx="5759450" cy="5759450"/>
+                    </a:xfrm>
+                    <a:prstGeom prst="rect">
+                      <a:avLst/>
+                    </a:prstGeom>
+                    <a:noFill/>
+                    <a:ln>
+                      <a:noFill/>
+                    </a:ln>
+                  </pic:spPr>
+                </pic:pic>
+              </a:graphicData>
+            </a:graphic>
+          </wp:inline>
+        </w:drawing>
+      </w:r>
+    </w:p>
+    <w:p>
+      <w:pPr>
+        <w:spacing w:before="120" w:after="120" w:line="360" w:lineRule="auto"/>
+        <w:rPr>
+          <w:rFonts w:ascii="Garamond" w:hAnsi="Garamond"/>
+          <w:sz w:val="24"/>
+          <w:szCs w:val="24"/>
+          <w:lang w:val="en-GB"/>
+        </w:rPr>
+      </w:pPr>
+      <w:r>
+        <w:rPr>
+          <w:rFonts w:ascii="Garamond" w:hAnsi="Garamond"/>
+          <w:noProof/>
+          <w:sz w:val="24"/>
+          <w:szCs w:val="24"/>
+          <w:lang w:val="en-GB"/>
+        </w:rPr>
+        <w:lastRenderedPageBreak/>
+        <w:drawing>
+          <wp:inline distT="0" distB="0" distL="0" distR="0" wp14:anchorId="6187AB88" wp14:editId="0FA4BE5F">
+            <wp:extent cx="5759450" cy="5759450"/>
+            <wp:effectExtent l="0" t="0" r="0" b="0"/>
+            <wp:docPr id="8" name="Grafik 8"/>
+            <wp:cNvGraphicFramePr>
+              <a:graphicFrameLocks xmlns:a="http://schemas.openxmlformats.org/drawingml/2006/main" noChangeAspect="1"/>
+            </wp:cNvGraphicFramePr>
+            <a:graphic xmlns:a="http://schemas.openxmlformats.org/drawingml/2006/main">
+              <a:graphicData uri="http://schemas.openxmlformats.org/drawingml/2006/picture">
+                <pic:pic xmlns:pic="http://schemas.openxmlformats.org/drawingml/2006/picture">
+                  <pic:nvPicPr>
+                    <pic:cNvPr id="0" name="Picture 3"/>
+                    <pic:cNvPicPr>
+                      <a:picLocks noChangeAspect="1" noChangeArrowheads="1"/>
+                    </pic:cNvPicPr>
+                  </pic:nvPicPr>
+                  <pic:blipFill>
+                    <a:blip r:embed="rId11" cstate="print">
+                      <a:extLst>
+                        <a:ext uri="{28A0092B-C50C-407E-A947-70E740481C1C}">
+                          <a14:useLocalDpi xmlns:a14="http://schemas.microsoft.com/office/drawing/2010/main" val="0"/>
+                        </a:ext>
+                      </a:extLst>
+                    </a:blip>
+                    <a:srcRect/>
+                    <a:stretch>
+                      <a:fillRect/>
+                    </a:stretch>
+                  </pic:blipFill>
+                  <pic:spPr bwMode="auto">
+                    <a:xfrm>
+                      <a:off x="0" y="0"/>
+                      <a:ext cx="5759450" cy="5759450"/>
+                    </a:xfrm>
+                    <a:prstGeom prst="rect">
+                      <a:avLst/>
+                    </a:prstGeom>
+                    <a:noFill/>
+                    <a:ln>
+                      <a:noFill/>
+                    </a:ln>
+                  </pic:spPr>
+                </pic:pic>
+              </a:graphicData>
+            </a:graphic>
+          </wp:inline>
+        </w:drawing>
+      </w:r>
+    </w:p>
+    <w:p>
+      <w:pPr>
         <w:spacing w:before="120" w:after="120" w:line="360" w:lineRule="auto"/>
         <w:rPr>
           <w:rFonts w:ascii="Garamond" w:hAnsi="Garamond"/>
@@ -2210,6 +2355,85 @@
         </w:rPr>
         <w:lastRenderedPageBreak/>
         <w:t>FEs / random intercepts by account?</w:t>
+      </w:r>
+    </w:p>
+    <w:p>
+      <w:pPr>
+        <w:spacing w:before="120" w:after="120" w:line="360" w:lineRule="auto"/>
+        <w:rPr>
+          <w:rFonts w:ascii="Garamond" w:hAnsi="Garamond"/>
+          <w:sz w:val="24"/>
+          <w:szCs w:val="24"/>
+          <w:lang w:val="en-GB"/>
+        </w:rPr>
+      </w:pPr>
+    </w:p>
+    <w:p>
+      <w:pPr>
+        <w:spacing w:before="120" w:after="120" w:line="360" w:lineRule="auto"/>
+        <w:rPr>
+          <w:rFonts w:ascii="Garamond" w:hAnsi="Garamond"/>
+          <w:sz w:val="24"/>
+          <w:szCs w:val="24"/>
+          <w:lang w:val="en-GB"/>
+        </w:rPr>
+      </w:pPr>
+      <w:r>
+        <w:rPr>
+          <w:rFonts w:ascii="Garamond" w:hAnsi="Garamond"/>
+          <w:noProof/>
+          <w:sz w:val="24"/>
+          <w:szCs w:val="24"/>
+          <w:lang w:val="en-GB"/>
+        </w:rPr>
+        <w:drawing>
+          <wp:inline distT="0" distB="0" distL="0" distR="0" wp14:anchorId="726CBC5B" wp14:editId="4ED37387">
+            <wp:extent cx="5759450" cy="4318000"/>
+            <wp:effectExtent l="0" t="0" r="0" b="6350"/>
+            <wp:docPr id="9" name="Grafik 9"/>
+            <wp:cNvGraphicFramePr>
+              <a:graphicFrameLocks xmlns:a="http://schemas.openxmlformats.org/drawingml/2006/main" noChangeAspect="1"/>
+            </wp:cNvGraphicFramePr>
+            <a:graphic xmlns:a="http://schemas.openxmlformats.org/drawingml/2006/main">
+              <a:graphicData uri="http://schemas.openxmlformats.org/drawingml/2006/picture">
+                <pic:pic xmlns:pic="http://schemas.openxmlformats.org/drawingml/2006/picture">
+                  <pic:nvPicPr>
+                    <pic:cNvPr id="0" name="Picture 4"/>
+                    <pic:cNvPicPr>
+                      <a:picLocks noChangeAspect="1" noChangeArrowheads="1"/>
+                    </pic:cNvPicPr>
+                  </pic:nvPicPr>
+                  <pic:blipFill>
+                    <a:blip r:embed="rId12" cstate="print">
+                      <a:extLst>
+                        <a:ext uri="{28A0092B-C50C-407E-A947-70E740481C1C}">
+                          <a14:useLocalDpi xmlns:a14="http://schemas.microsoft.com/office/drawing/2010/main" val="0"/>
+                        </a:ext>
+                      </a:extLst>
+                    </a:blip>
+                    <a:srcRect/>
+                    <a:stretch>
+                      <a:fillRect/>
+                    </a:stretch>
+                  </pic:blipFill>
+                  <pic:spPr bwMode="auto">
+                    <a:xfrm>
+                      <a:off x="0" y="0"/>
+                      <a:ext cx="5759450" cy="4318000"/>
+                    </a:xfrm>
+                    <a:prstGeom prst="rect">
+                      <a:avLst/>
+                    </a:prstGeom>
+                    <a:noFill/>
+                    <a:ln>
+                      <a:noFill/>
+                    </a:ln>
+                  </pic:spPr>
+                </pic:pic>
+              </a:graphicData>
+            </a:graphic>
+          </wp:inline>
+        </w:drawing>
       </w:r>
     </w:p>
     <w:p>

</xml_diff>